<commit_message>
Update finish generate form A dan form B
</commit_message>
<xml_diff>
--- a/file/template/pusdiklat/evaluation/template_formb2.docx
+++ b/file/template/pusdiklat/evaluation/template_formb2.docx
@@ -33,7 +33,7 @@
     <w:p>
       <w:pPr>
         <w:spacing w:after="120" w:line="240" w:lineRule="auto"/>
-        <w:ind w:left="5040" w:firstLine="720"/>
+        <w:ind w:left="5760" w:firstLine="720"/>
         <w:rPr>
           <w:rFonts w:ascii="Times New Roman" w:hAnsi="Times New Roman" w:cs="Times New Roman"/>
         </w:rPr>
@@ -66,7 +66,7 @@
     <w:p>
       <w:pPr>
         <w:spacing w:after="120" w:line="240" w:lineRule="auto"/>
-        <w:ind w:left="5760"/>
+        <w:ind w:left="5760" w:firstLine="720"/>
         <w:rPr>
           <w:rFonts w:ascii="Times New Roman" w:hAnsi="Times New Roman" w:cs="Times New Roman"/>
         </w:rPr>
@@ -1308,8 +1308,6 @@
             <w:r>
               <w:t>rekan_kerjasama</w:t>
             </w:r>
-            <w:bookmarkStart w:id="0" w:name="_GoBack"/>
-            <w:bookmarkEnd w:id="0"/>
             <w:r>
               <w:t>;noerr]</w:t>
             </w:r>
@@ -1412,25 +1410,25 @@
           <w:rFonts w:ascii="Times New Roman" w:hAnsi="Times New Roman" w:cs="Times New Roman"/>
         </w:rPr>
         <w:lastRenderedPageBreak/>
-        <w:t>Kepala [onshow. n</w:t>
-      </w:r>
-      <w:r>
-        <w:rPr>
-          <w:rFonts w:ascii="Times New Roman" w:hAnsi="Times New Roman" w:cs="Times New Roman"/>
-        </w:rPr>
-        <w:t>ama_satker</w:t>
-      </w:r>
-      <w:r>
-        <w:rPr>
-          <w:rFonts w:ascii="Times New Roman" w:hAnsi="Times New Roman" w:cs="Times New Roman"/>
-        </w:rPr>
-        <w:t>2</w:t>
-      </w:r>
-      <w:r>
-        <w:rPr>
-          <w:rFonts w:ascii="Times New Roman" w:hAnsi="Times New Roman" w:cs="Times New Roman"/>
-        </w:rPr>
-        <w:t>;noerr]</w:t>
+        <w:t xml:space="preserve">[onshow. </w:t>
+      </w:r>
+      <w:r>
+        <w:rPr>
+          <w:rFonts w:ascii="Times New Roman" w:hAnsi="Times New Roman" w:cs="Times New Roman"/>
+        </w:rPr>
+        <w:t>j</w:t>
+      </w:r>
+      <w:r>
+        <w:rPr>
+          <w:rFonts w:ascii="Times New Roman" w:hAnsi="Times New Roman" w:cs="Times New Roman"/>
+        </w:rPr>
+        <w:t>abatan_kepala</w:t>
+      </w:r>
+      <w:r>
+        <w:rPr>
+          <w:rFonts w:ascii="Times New Roman" w:hAnsi="Times New Roman" w:cs="Times New Roman"/>
+        </w:rPr>
+        <w:t>_satker;noerr]</w:t>
       </w:r>
       <w:r>
         <w:rPr>
@@ -1454,13 +1452,19 @@
         <w:rPr>
           <w:rFonts w:ascii="Times New Roman" w:hAnsi="Times New Roman" w:cs="Times New Roman"/>
         </w:rPr>
-        <w:t xml:space="preserve">Kepala Bidang </w:t>
-      </w:r>
-      <w:r>
-        <w:rPr>
-          <w:rFonts w:ascii="Times New Roman" w:hAnsi="Times New Roman" w:cs="Times New Roman"/>
-        </w:rPr>
-        <w:t>Evaluasi dan Pelaporan Kinerja</w:t>
+        <w:t>[onshow.</w:t>
+      </w:r>
+      <w:r>
+        <w:rPr>
+          <w:rFonts w:ascii="Times New Roman" w:hAnsi="Times New Roman" w:cs="Times New Roman"/>
+        </w:rPr>
+        <w:t>jabatan</w:t>
+      </w:r>
+      <w:r>
+        <w:rPr>
+          <w:rFonts w:ascii="Times New Roman" w:hAnsi="Times New Roman" w:cs="Times New Roman"/>
+        </w:rPr>
+        <w:t>_kepala_bidang;noerr]</w:t>
       </w:r>
     </w:p>
     <w:p>
@@ -1522,6 +1526,12 @@
         <w:rPr>
           <w:rFonts w:ascii="Times New Roman" w:hAnsi="Times New Roman" w:cs="Times New Roman"/>
         </w:rPr>
+        <w:tab/>
+      </w:r>
+      <w:r>
+        <w:rPr>
+          <w:rFonts w:ascii="Times New Roman" w:hAnsi="Times New Roman" w:cs="Times New Roman"/>
+        </w:rPr>
         <w:t>[onshow.nama_kepala_bidang;noerr]</w:t>
       </w:r>
     </w:p>
@@ -1536,6 +1546,12 @@
         <w:rPr>
           <w:rFonts w:ascii="Times New Roman" w:hAnsi="Times New Roman" w:cs="Times New Roman"/>
         </w:rPr>
+        <w:t xml:space="preserve">NIP </w:t>
+      </w:r>
+      <w:r>
+        <w:rPr>
+          <w:rFonts w:ascii="Times New Roman" w:hAnsi="Times New Roman" w:cs="Times New Roman"/>
+        </w:rPr>
         <w:t>[onshow. nip_kepala_satker;noerr]</w:t>
       </w:r>
       <w:r>
@@ -1555,6 +1571,25 @@
           <w:rFonts w:ascii="Times New Roman" w:hAnsi="Times New Roman" w:cs="Times New Roman"/>
         </w:rPr>
         <w:tab/>
+      </w:r>
+      <w:r>
+        <w:rPr>
+          <w:rFonts w:ascii="Times New Roman" w:hAnsi="Times New Roman" w:cs="Times New Roman"/>
+        </w:rPr>
+        <w:tab/>
+      </w:r>
+      <w:r>
+        <w:rPr>
+          <w:rFonts w:ascii="Times New Roman" w:hAnsi="Times New Roman" w:cs="Times New Roman"/>
+        </w:rPr>
+        <w:t xml:space="preserve">NIP </w:t>
+      </w:r>
+      <w:bookmarkStart w:id="0" w:name="_GoBack"/>
+      <w:bookmarkEnd w:id="0"/>
+      <w:r>
+        <w:rPr>
+          <w:rFonts w:ascii="Times New Roman" w:hAnsi="Times New Roman" w:cs="Times New Roman"/>
+        </w:rPr>
         <w:t>[onshow. nip_kepala_bidang;noerr]</w:t>
       </w:r>
     </w:p>
@@ -1577,7 +1612,19 @@
         <w:rPr>
           <w:rFonts w:ascii="Times New Roman" w:hAnsi="Times New Roman" w:cs="Times New Roman"/>
         </w:rPr>
-        <w:t>Dibuat rangkap [onshow.jml_form;noerr] untuk :</w:t>
+        <w:t xml:space="preserve">Dibuat rangkap </w:t>
+      </w:r>
+      <w:r>
+        <w:rPr>
+          <w:rFonts w:ascii="Times New Roman" w:hAnsi="Times New Roman" w:cs="Times New Roman"/>
+        </w:rPr>
+        <w:t>2</w:t>
+      </w:r>
+      <w:r>
+        <w:rPr>
+          <w:rFonts w:ascii="Times New Roman" w:hAnsi="Times New Roman" w:cs="Times New Roman"/>
+        </w:rPr>
+        <w:t xml:space="preserve"> untuk :</w:t>
       </w:r>
     </w:p>
     <w:p>

</xml_diff>